<commit_message>
cierre de proyecto terminado
</commit_message>
<xml_diff>
--- a/Actividades/Proy03020/Documentación de cierre del proyecto.docx
+++ b/Actividades/Proy03020/Documentación de cierre del proyecto.docx
@@ -226,7 +226,7 @@
           </mc:Choice>
           <mc:Fallback>
             <w:pict>
-              <v:line w14:anchorId="6F1DAC89" id="Conector recto 7" o:spid="_x0000_s1026" style="position:absolute;z-index:251660288;visibility:visible;mso-wrap-style:square;mso-wrap-distance-left:9pt;mso-wrap-distance-top:0;mso-wrap-distance-right:9pt;mso-wrap-distance-bottom:0;mso-position-horizontal:right;mso-position-horizontal-relative:margin;mso-position-vertical:absolute;mso-position-vertical-relative:text" from="479.05pt,29.75pt" to="1009.3pt,29.75pt" o:gfxdata="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" strokecolor="#5b9bd5 [3204]" strokeweight=".5pt">
+              <v:line w14:anchorId="3BED1D83" id="Conector recto 7" o:spid="_x0000_s1026" style="position:absolute;z-index:251660288;visibility:visible;mso-wrap-style:square;mso-wrap-distance-left:9pt;mso-wrap-distance-top:0;mso-wrap-distance-right:9pt;mso-wrap-distance-bottom:0;mso-position-horizontal:right;mso-position-horizontal-relative:margin;mso-position-vertical:absolute;mso-position-vertical-relative:text" from="479.05pt,29.75pt" to="1009.3pt,29.75pt" o:gfxdata="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" strokecolor="#5b9bd5 [3204]" strokeweight=".5pt">
                 <v:stroke joinstyle="miter"/>
                 <w10:wrap anchorx="margin"/>
               </v:line>
@@ -678,6 +678,55 @@
       </w:pPr>
       <w:r>
         <w:t>Aprendí que no siempre uno lo sabe todo por eso es la importancia del trabajo en equipo ya que uno puede tener conocimientos que otros no. A su vez aprendí la gran importancia que tienen los requerimientos del cliente ya que un solo requerimiento puede cambiar todo el sistema planteado hasta el momento, por lo tanto, es necesaria una buena comunicación con el cliente cosa que en el caso de nosotros nuestro cliente era el equipo docente con el cual conflictuamos en varias ocasiones por la falta de comunicación entre ellos.</w:t>
+      </w:r>
+    </w:p>
+    <w:p>
+      <w:pPr>
+        <w:rPr>
+          <w:rFonts w:ascii="Times New Roman" w:eastAsia="Times New Roman" w:hAnsi="Times New Roman" w:cs="Times New Roman"/>
+          <w:sz w:val="24"/>
+          <w:szCs w:val="24"/>
+          <w:lang w:eastAsia="es-ES"/>
+        </w:rPr>
+      </w:pPr>
+      <w:r>
+        <w:br w:type="page"/>
+      </w:r>
+    </w:p>
+    <w:p>
+      <w:pPr>
+        <w:pStyle w:val="NormalWeb"/>
+        <w:jc w:val="both"/>
+        <w:rPr>
+          <w:b/>
+          <w:bCs/>
+        </w:rPr>
+      </w:pPr>
+      <w:r>
+        <w:rPr>
+          <w:b/>
+          <w:bCs/>
+        </w:rPr>
+        <w:lastRenderedPageBreak/>
+        <w:t>Integrante Facundo Silvetti:</w:t>
+      </w:r>
+    </w:p>
+    <w:p>
+      <w:pPr>
+        <w:pStyle w:val="NormalWeb"/>
+        <w:jc w:val="both"/>
+      </w:pPr>
+      <w:r>
+        <w:t>Yo aprendí a trabajar en equipo con mi nuevo equipo y a lo largo de todo el año aprendí a manejar muchos programas que hasta el año pasado no sabía ni que existían eso, más lo aprendí sobre gestión de proyectos y como uno puede planificar, pero la realidad siempre es una utopía de cambio constante y a trabajar sobre presión.</w:t>
+      </w:r>
+    </w:p>
+    <w:p>
+      <w:pPr>
+        <w:pStyle w:val="NormalWeb"/>
+        <w:jc w:val="both"/>
+      </w:pPr>
+      <w:r>
+        <w:t xml:space="preserve">Fue un buen año donde aprendí muchas cosas, la gran mayoría de los conocimientos fueron adquiridos fuera de la UTU, pero al menos pusieron las bases para desarrollar los mismos. </w:t>
       </w:r>
     </w:p>
     <w:p>

</xml_diff>